<commit_message>
Agregados hechos al anexo A.
</commit_message>
<xml_diff>
--- a/docs/TP2/Anexo A.docx
+++ b/docs/TP2/Anexo A.docx
@@ -289,12 +289,7 @@
         <w:t xml:space="preserve">Enviar audio </w:t>
       </w:r>
       <w:r>
-        <w:t>con la situació</w:t>
-      </w:r>
-      <w:bookmarkStart w:id="0" w:name="_GoBack"/>
-      <w:bookmarkEnd w:id="0"/>
-      <w:r>
-        <w:t>n y lugar</w:t>
+        <w:t>con la situación y lugar</w:t>
       </w:r>
     </w:p>
     <w:p>
@@ -9257,6 +9252,543 @@
         </w:tc>
       </w:tr>
     </w:tbl>
+    <w:p/>
+    <w:p/>
+    <w:p>
+      <w:pPr>
+        <w:pStyle w:val="Ttulo1"/>
+      </w:pPr>
+      <w:r>
+        <w:t>Hechos</w:t>
+      </w:r>
+    </w:p>
+    <w:p>
+      <w:pPr>
+        <w:pStyle w:val="paragraph"/>
+        <w:spacing w:before="0" w:beforeAutospacing="0" w:after="0" w:afterAutospacing="0"/>
+        <w:ind w:firstLine="225"/>
+        <w:textAlignment w:val="baseline"/>
+        <w:rPr>
+          <w:rStyle w:val="spellingerror"/>
+          <w:sz w:val="20"/>
+          <w:szCs w:val="20"/>
+        </w:rPr>
+      </w:pPr>
+      <w:r>
+        <w:rPr>
+          <w:rStyle w:val="spellingerror"/>
+          <w:sz w:val="20"/>
+          <w:szCs w:val="20"/>
+        </w:rPr>
+        <w:t>La siguiente es la representación elegida para los hechos, la misma que se usó para almacenarlos en la memoria de trabajo. A la derecha de cada hecho, se explica su significado.</w:t>
+      </w:r>
+    </w:p>
+    <w:p>
+      <w:pPr>
+        <w:pStyle w:val="paragraph"/>
+        <w:spacing w:before="0" w:beforeAutospacing="0" w:after="0" w:afterAutospacing="0"/>
+        <w:textAlignment w:val="baseline"/>
+        <w:rPr>
+          <w:sz w:val="20"/>
+          <w:szCs w:val="20"/>
+        </w:rPr>
+      </w:pPr>
+    </w:p>
+    <w:p>
+      <w:r>
+        <w:rPr>
+          <w:color w:val="2F5496" w:themeColor="accent1" w:themeShade="BF"/>
+        </w:rPr>
+        <w:t>tieneRiesgo(</w:t>
+      </w:r>
+      <w:r>
+        <w:t>TipoIncidente, Palabra, Valor</w:t>
+      </w:r>
+      <w:r>
+        <w:rPr>
+          <w:color w:val="2F5496" w:themeColor="accent1" w:themeShade="BF"/>
+        </w:rPr>
+        <w:t>)</w:t>
+      </w:r>
+      <w:r>
+        <w:t xml:space="preserve"> </w:t>
+      </w:r>
+      <w:r>
+        <w:rPr>
+          <w:rStyle w:val="spellingerror"/>
+          <w:rFonts w:ascii="Times New Roman" w:eastAsia="Times New Roman" w:hAnsi="Times New Roman" w:cs="Times New Roman"/>
+          <w:sz w:val="20"/>
+          <w:szCs w:val="20"/>
+          <w:lang w:eastAsia="es-AR"/>
+        </w:rPr>
+        <w:t>: La palabra “Palabra” tiene una probabilidad “Valor”</w:t>
+      </w:r>
+      <w:r>
+        <w:rPr>
+          <w:rStyle w:val="spellingerror"/>
+          <w:rFonts w:ascii="Times New Roman" w:eastAsia="Times New Roman" w:hAnsi="Times New Roman" w:cs="Times New Roman"/>
+          <w:sz w:val="20"/>
+          <w:szCs w:val="20"/>
+          <w:lang w:eastAsia="es-AR"/>
+        </w:rPr>
+        <w:t xml:space="preserve"> de haberse dicho en el contexto de un incidente del tipo “TipoIncidente”.</w:t>
+      </w:r>
+    </w:p>
+    <w:p>
+      <w:r>
+        <w:rPr>
+          <w:color w:val="2F5496" w:themeColor="accent1" w:themeShade="BF"/>
+        </w:rPr>
+        <w:t>escu</w:t>
+      </w:r>
+      <w:bookmarkStart w:id="0" w:name="_GoBack"/>
+      <w:bookmarkEnd w:id="0"/>
+      <w:r>
+        <w:rPr>
+          <w:color w:val="2F5496" w:themeColor="accent1" w:themeShade="BF"/>
+        </w:rPr>
+        <w:t>chada(</w:t>
+      </w:r>
+      <w:r>
+        <w:t>Palabra, Indice</w:t>
+      </w:r>
+      <w:r>
+        <w:rPr>
+          <w:color w:val="2F5496" w:themeColor="accent1" w:themeShade="BF"/>
+        </w:rPr>
+        <w:t>)</w:t>
+      </w:r>
+      <w:r>
+        <w:rPr>
+          <w:rStyle w:val="spellingerror"/>
+          <w:rFonts w:ascii="Times New Roman" w:eastAsia="Times New Roman" w:hAnsi="Times New Roman" w:cs="Times New Roman"/>
+          <w:sz w:val="20"/>
+          <w:szCs w:val="20"/>
+          <w:lang w:eastAsia="es-AR"/>
+        </w:rPr>
+        <w:t xml:space="preserve"> </w:t>
+      </w:r>
+      <w:r>
+        <w:rPr>
+          <w:rStyle w:val="spellingerror"/>
+          <w:rFonts w:ascii="Times New Roman" w:eastAsia="Times New Roman" w:hAnsi="Times New Roman" w:cs="Times New Roman"/>
+          <w:sz w:val="20"/>
+          <w:szCs w:val="20"/>
+          <w:lang w:eastAsia="es-AR"/>
+        </w:rPr>
+        <w:t xml:space="preserve">: La palabra “Palabra” </w:t>
+      </w:r>
+      <w:r>
+        <w:rPr>
+          <w:rStyle w:val="spellingerror"/>
+          <w:rFonts w:ascii="Times New Roman" w:eastAsia="Times New Roman" w:hAnsi="Times New Roman" w:cs="Times New Roman"/>
+          <w:sz w:val="20"/>
+          <w:szCs w:val="20"/>
+          <w:lang w:eastAsia="es-AR"/>
+        </w:rPr>
+        <w:t>fue escuchada por el agente. El valor en “Indice” se utiliza para identificar una ocurrencia de este hecho de otra.</w:t>
+      </w:r>
+    </w:p>
+    <w:p>
+      <w:r>
+        <w:rPr>
+          <w:color w:val="2F5496" w:themeColor="accent1" w:themeShade="BF"/>
+        </w:rPr>
+        <w:t>riesgo(</w:t>
+      </w:r>
+      <w:r>
+        <w:t>TipoIncidente, Valor</w:t>
+      </w:r>
+      <w:r>
+        <w:rPr>
+          <w:color w:val="2F5496" w:themeColor="accent1" w:themeShade="BF"/>
+        </w:rPr>
+        <w:t>)</w:t>
+      </w:r>
+      <w:r>
+        <w:rPr>
+          <w:rStyle w:val="spellingerror"/>
+          <w:rFonts w:ascii="Times New Roman" w:eastAsia="Times New Roman" w:hAnsi="Times New Roman" w:cs="Times New Roman"/>
+          <w:sz w:val="20"/>
+          <w:szCs w:val="20"/>
+          <w:lang w:eastAsia="es-AR"/>
+        </w:rPr>
+        <w:t xml:space="preserve"> </w:t>
+      </w:r>
+      <w:r>
+        <w:rPr>
+          <w:rStyle w:val="spellingerror"/>
+          <w:rFonts w:ascii="Times New Roman" w:eastAsia="Times New Roman" w:hAnsi="Times New Roman" w:cs="Times New Roman"/>
+          <w:sz w:val="20"/>
+          <w:szCs w:val="20"/>
+          <w:lang w:eastAsia="es-AR"/>
+        </w:rPr>
+        <w:t xml:space="preserve">: </w:t>
+      </w:r>
+      <w:r>
+        <w:rPr>
+          <w:rStyle w:val="spellingerror"/>
+          <w:rFonts w:ascii="Times New Roman" w:eastAsia="Times New Roman" w:hAnsi="Times New Roman" w:cs="Times New Roman"/>
+          <w:sz w:val="20"/>
+          <w:szCs w:val="20"/>
+          <w:lang w:eastAsia="es-AR"/>
+        </w:rPr>
+        <w:t>La probabilidad acumulada de que esté ocurriendo un incidente de tipo “TipoIncidente” es “Valor”.</w:t>
+      </w:r>
+    </w:p>
+    <w:p>
+      <w:r>
+        <w:rPr>
+          <w:color w:val="2F5496" w:themeColor="accent1" w:themeShade="BF"/>
+        </w:rPr>
+        <w:lastRenderedPageBreak/>
+        <w:t>limiteRiesgo(</w:t>
+      </w:r>
+      <w:r>
+        <w:t>TipoIncidente, Valor</w:t>
+      </w:r>
+      <w:r>
+        <w:rPr>
+          <w:color w:val="2F5496" w:themeColor="accent1" w:themeShade="BF"/>
+        </w:rPr>
+        <w:t>)</w:t>
+      </w:r>
+      <w:r>
+        <w:rPr>
+          <w:rStyle w:val="spellingerror"/>
+          <w:rFonts w:ascii="Times New Roman" w:eastAsia="Times New Roman" w:hAnsi="Times New Roman" w:cs="Times New Roman"/>
+          <w:sz w:val="20"/>
+          <w:szCs w:val="20"/>
+          <w:lang w:eastAsia="es-AR"/>
+        </w:rPr>
+        <w:t xml:space="preserve"> </w:t>
+      </w:r>
+      <w:r>
+        <w:rPr>
+          <w:rStyle w:val="spellingerror"/>
+          <w:rFonts w:ascii="Times New Roman" w:eastAsia="Times New Roman" w:hAnsi="Times New Roman" w:cs="Times New Roman"/>
+          <w:sz w:val="20"/>
+          <w:szCs w:val="20"/>
+          <w:lang w:eastAsia="es-AR"/>
+        </w:rPr>
+        <w:t>:</w:t>
+      </w:r>
+      <w:r>
+        <w:rPr>
+          <w:rStyle w:val="spellingerror"/>
+          <w:rFonts w:ascii="Times New Roman" w:eastAsia="Times New Roman" w:hAnsi="Times New Roman" w:cs="Times New Roman"/>
+          <w:sz w:val="20"/>
+          <w:szCs w:val="20"/>
+          <w:lang w:eastAsia="es-AR"/>
+        </w:rPr>
+        <w:t xml:space="preserve"> El valor límite de probabilidad por encima del cuál se reconoce que está ocurriendo un incidente de tipo “TipoIncidente” es “Valor”</w:t>
+      </w:r>
+      <w:r>
+        <w:rPr>
+          <w:rStyle w:val="spellingerror"/>
+          <w:rFonts w:ascii="Times New Roman" w:eastAsia="Times New Roman" w:hAnsi="Times New Roman" w:cs="Times New Roman"/>
+          <w:sz w:val="20"/>
+          <w:szCs w:val="20"/>
+          <w:lang w:eastAsia="es-AR"/>
+        </w:rPr>
+        <w:t>.</w:t>
+      </w:r>
+    </w:p>
+    <w:p>
+      <w:r>
+        <w:rPr>
+          <w:color w:val="2F5496" w:themeColor="accent1" w:themeShade="BF"/>
+        </w:rPr>
+        <w:t>accion(</w:t>
+      </w:r>
+      <w:r>
+        <w:t>TipoIncidente</w:t>
+      </w:r>
+      <w:r>
+        <w:rPr>
+          <w:color w:val="2F5496" w:themeColor="accent1" w:themeShade="BF"/>
+        </w:rPr>
+        <w:t>)</w:t>
+      </w:r>
+      <w:r>
+        <w:rPr>
+          <w:rStyle w:val="spellingerror"/>
+          <w:rFonts w:ascii="Times New Roman" w:eastAsia="Times New Roman" w:hAnsi="Times New Roman" w:cs="Times New Roman"/>
+          <w:sz w:val="20"/>
+          <w:szCs w:val="20"/>
+          <w:lang w:eastAsia="es-AR"/>
+        </w:rPr>
+        <w:t xml:space="preserve"> </w:t>
+      </w:r>
+      <w:r>
+        <w:rPr>
+          <w:rStyle w:val="spellingerror"/>
+          <w:rFonts w:ascii="Times New Roman" w:eastAsia="Times New Roman" w:hAnsi="Times New Roman" w:cs="Times New Roman"/>
+          <w:sz w:val="20"/>
+          <w:szCs w:val="20"/>
+          <w:lang w:eastAsia="es-AR"/>
+        </w:rPr>
+        <w:t>:</w:t>
+      </w:r>
+      <w:r>
+        <w:rPr>
+          <w:rStyle w:val="spellingerror"/>
+          <w:rFonts w:ascii="Times New Roman" w:eastAsia="Times New Roman" w:hAnsi="Times New Roman" w:cs="Times New Roman"/>
+          <w:sz w:val="20"/>
+          <w:szCs w:val="20"/>
+          <w:lang w:eastAsia="es-AR"/>
+        </w:rPr>
+        <w:t xml:space="preserve"> Se reconoció con certeza que está ocurriendo un incidente de tipo “TipoIncidente”, y se deben tomar las acciones necesarias sobre el ambiente.</w:t>
+      </w:r>
+    </w:p>
+    <w:p>
+      <w:r>
+        <w:rPr>
+          <w:color w:val="2F5496" w:themeColor="accent1" w:themeShade="BF"/>
+        </w:rPr>
+        <w:t>critica(</w:t>
+      </w:r>
+      <w:r>
+        <w:t>TipoIncidente, Palabra</w:t>
+      </w:r>
+      <w:r>
+        <w:rPr>
+          <w:color w:val="2F5496" w:themeColor="accent1" w:themeShade="BF"/>
+        </w:rPr>
+        <w:t>)</w:t>
+      </w:r>
+      <w:r>
+        <w:rPr>
+          <w:rStyle w:val="spellingerror"/>
+          <w:rFonts w:ascii="Times New Roman" w:eastAsia="Times New Roman" w:hAnsi="Times New Roman" w:cs="Times New Roman"/>
+          <w:sz w:val="20"/>
+          <w:szCs w:val="20"/>
+          <w:lang w:eastAsia="es-AR"/>
+        </w:rPr>
+        <w:t xml:space="preserve"> </w:t>
+      </w:r>
+      <w:r>
+        <w:rPr>
+          <w:rStyle w:val="spellingerror"/>
+          <w:rFonts w:ascii="Times New Roman" w:eastAsia="Times New Roman" w:hAnsi="Times New Roman" w:cs="Times New Roman"/>
+          <w:sz w:val="20"/>
+          <w:szCs w:val="20"/>
+          <w:lang w:eastAsia="es-AR"/>
+        </w:rPr>
+        <w:t>: La palabra “Palabra” es crítica</w:t>
+      </w:r>
+      <w:r>
+        <w:rPr>
+          <w:rStyle w:val="spellingerror"/>
+          <w:rFonts w:ascii="Times New Roman" w:eastAsia="Times New Roman" w:hAnsi="Times New Roman" w:cs="Times New Roman"/>
+          <w:sz w:val="20"/>
+          <w:szCs w:val="20"/>
+          <w:lang w:eastAsia="es-AR"/>
+        </w:rPr>
+        <w:t xml:space="preserve"> (ver informe)</w:t>
+      </w:r>
+      <w:r>
+        <w:rPr>
+          <w:rStyle w:val="spellingerror"/>
+          <w:rFonts w:ascii="Times New Roman" w:eastAsia="Times New Roman" w:hAnsi="Times New Roman" w:cs="Times New Roman"/>
+          <w:sz w:val="20"/>
+          <w:szCs w:val="20"/>
+          <w:lang w:eastAsia="es-AR"/>
+        </w:rPr>
+        <w:t xml:space="preserve"> para un incidente del tipo “TipoIncidente”.</w:t>
+      </w:r>
+    </w:p>
+    <w:p>
+      <w:r>
+        <w:rPr>
+          <w:color w:val="2F5496" w:themeColor="accent1" w:themeShade="BF"/>
+        </w:rPr>
+        <w:t>sospecho(</w:t>
+      </w:r>
+      <w:r>
+        <w:t>TipoIncidente</w:t>
+      </w:r>
+      <w:r>
+        <w:rPr>
+          <w:color w:val="2F5496" w:themeColor="accent1" w:themeShade="BF"/>
+        </w:rPr>
+        <w:t>)</w:t>
+      </w:r>
+      <w:r>
+        <w:rPr>
+          <w:rStyle w:val="spellingerror"/>
+          <w:rFonts w:ascii="Times New Roman" w:eastAsia="Times New Roman" w:hAnsi="Times New Roman" w:cs="Times New Roman"/>
+          <w:sz w:val="20"/>
+          <w:szCs w:val="20"/>
+          <w:lang w:eastAsia="es-AR"/>
+        </w:rPr>
+        <w:t xml:space="preserve"> </w:t>
+      </w:r>
+      <w:r>
+        <w:rPr>
+          <w:rStyle w:val="spellingerror"/>
+          <w:rFonts w:ascii="Times New Roman" w:eastAsia="Times New Roman" w:hAnsi="Times New Roman" w:cs="Times New Roman"/>
+          <w:sz w:val="20"/>
+          <w:szCs w:val="20"/>
+          <w:lang w:eastAsia="es-AR"/>
+        </w:rPr>
+        <w:t>:</w:t>
+      </w:r>
+      <w:r>
+        <w:rPr>
+          <w:rStyle w:val="spellingerror"/>
+          <w:rFonts w:ascii="Times New Roman" w:eastAsia="Times New Roman" w:hAnsi="Times New Roman" w:cs="Times New Roman"/>
+          <w:sz w:val="20"/>
+          <w:szCs w:val="20"/>
+          <w:lang w:eastAsia="es-AR"/>
+        </w:rPr>
+        <w:t xml:space="preserve"> Se ha escuchado una palabra crítica para un incidente del tipo “TipoIncidente”</w:t>
+      </w:r>
+      <w:r>
+        <w:rPr>
+          <w:rStyle w:val="spellingerror"/>
+          <w:rFonts w:ascii="Times New Roman" w:eastAsia="Times New Roman" w:hAnsi="Times New Roman" w:cs="Times New Roman"/>
+          <w:sz w:val="20"/>
+          <w:szCs w:val="20"/>
+          <w:lang w:eastAsia="es-AR"/>
+        </w:rPr>
+        <w:t>.</w:t>
+      </w:r>
+    </w:p>
+    <w:p>
+      <w:r>
+        <w:rPr>
+          <w:color w:val="2F5496" w:themeColor="accent1" w:themeShade="BF"/>
+        </w:rPr>
+        <w:t>noSospecho(</w:t>
+      </w:r>
+      <w:r>
+        <w:t>TipoIncidente</w:t>
+      </w:r>
+      <w:r>
+        <w:rPr>
+          <w:color w:val="2F5496" w:themeColor="accent1" w:themeShade="BF"/>
+        </w:rPr>
+        <w:t>)</w:t>
+      </w:r>
+      <w:r>
+        <w:rPr>
+          <w:rStyle w:val="spellingerror"/>
+          <w:rFonts w:ascii="Times New Roman" w:eastAsia="Times New Roman" w:hAnsi="Times New Roman" w:cs="Times New Roman"/>
+          <w:sz w:val="20"/>
+          <w:szCs w:val="20"/>
+          <w:lang w:eastAsia="es-AR"/>
+        </w:rPr>
+        <w:t xml:space="preserve"> </w:t>
+      </w:r>
+      <w:r>
+        <w:rPr>
+          <w:rStyle w:val="spellingerror"/>
+          <w:rFonts w:ascii="Times New Roman" w:eastAsia="Times New Roman" w:hAnsi="Times New Roman" w:cs="Times New Roman"/>
+          <w:sz w:val="20"/>
+          <w:szCs w:val="20"/>
+          <w:lang w:eastAsia="es-AR"/>
+        </w:rPr>
+        <w:t>:</w:t>
+      </w:r>
+      <w:r>
+        <w:rPr>
+          <w:rStyle w:val="spellingerror"/>
+          <w:rFonts w:ascii="Times New Roman" w:eastAsia="Times New Roman" w:hAnsi="Times New Roman" w:cs="Times New Roman"/>
+          <w:sz w:val="20"/>
+          <w:szCs w:val="20"/>
+          <w:lang w:eastAsia="es-AR"/>
+        </w:rPr>
+        <w:t xml:space="preserve"> NO s</w:t>
+      </w:r>
+      <w:r>
+        <w:rPr>
+          <w:rStyle w:val="spellingerror"/>
+          <w:rFonts w:ascii="Times New Roman" w:eastAsia="Times New Roman" w:hAnsi="Times New Roman" w:cs="Times New Roman"/>
+          <w:sz w:val="20"/>
+          <w:szCs w:val="20"/>
+          <w:lang w:eastAsia="es-AR"/>
+        </w:rPr>
+        <w:t xml:space="preserve">e ha escuchado </w:t>
+      </w:r>
+      <w:r>
+        <w:rPr>
+          <w:rStyle w:val="spellingerror"/>
+          <w:rFonts w:ascii="Times New Roman" w:eastAsia="Times New Roman" w:hAnsi="Times New Roman" w:cs="Times New Roman"/>
+          <w:sz w:val="20"/>
+          <w:szCs w:val="20"/>
+          <w:lang w:eastAsia="es-AR"/>
+        </w:rPr>
+        <w:t xml:space="preserve">ninguna palabra crítica </w:t>
+      </w:r>
+      <w:r>
+        <w:rPr>
+          <w:rStyle w:val="spellingerror"/>
+          <w:rFonts w:ascii="Times New Roman" w:eastAsia="Times New Roman" w:hAnsi="Times New Roman" w:cs="Times New Roman"/>
+          <w:sz w:val="20"/>
+          <w:szCs w:val="20"/>
+          <w:lang w:eastAsia="es-AR"/>
+        </w:rPr>
+        <w:t>para un incidente del tipo “TipoIncidente”.</w:t>
+      </w:r>
+    </w:p>
+    <w:p>
+      <w:r>
+        <w:rPr>
+          <w:color w:val="2F5496" w:themeColor="accent1" w:themeShade="BF"/>
+        </w:rPr>
+        <w:t>clasificada(</w:t>
+      </w:r>
+      <w:r>
+        <w:t>TipoIncidente, Palabra</w:t>
+      </w:r>
+      <w:r>
+        <w:rPr>
+          <w:color w:val="2F5496" w:themeColor="accent1" w:themeShade="BF"/>
+        </w:rPr>
+        <w:t>)</w:t>
+      </w:r>
+      <w:r>
+        <w:rPr>
+          <w:rStyle w:val="spellingerror"/>
+          <w:rFonts w:ascii="Times New Roman" w:eastAsia="Times New Roman" w:hAnsi="Times New Roman" w:cs="Times New Roman"/>
+          <w:sz w:val="20"/>
+          <w:szCs w:val="20"/>
+          <w:lang w:eastAsia="es-AR"/>
+        </w:rPr>
+        <w:t xml:space="preserve"> </w:t>
+      </w:r>
+      <w:r>
+        <w:rPr>
+          <w:rStyle w:val="spellingerror"/>
+          <w:rFonts w:ascii="Times New Roman" w:eastAsia="Times New Roman" w:hAnsi="Times New Roman" w:cs="Times New Roman"/>
+          <w:sz w:val="20"/>
+          <w:szCs w:val="20"/>
+          <w:lang w:eastAsia="es-AR"/>
+        </w:rPr>
+        <w:t>:</w:t>
+      </w:r>
+      <w:r>
+        <w:rPr>
+          <w:rStyle w:val="spellingerror"/>
+          <w:rFonts w:ascii="Times New Roman" w:eastAsia="Times New Roman" w:hAnsi="Times New Roman" w:cs="Times New Roman"/>
+          <w:sz w:val="20"/>
+          <w:szCs w:val="20"/>
+          <w:lang w:eastAsia="es-AR"/>
+        </w:rPr>
+        <w:t xml:space="preserve"> </w:t>
+      </w:r>
+      <w:r>
+        <w:rPr>
+          <w:rStyle w:val="spellingerror"/>
+          <w:rFonts w:ascii="Times New Roman" w:eastAsia="Times New Roman" w:hAnsi="Times New Roman" w:cs="Times New Roman"/>
+          <w:sz w:val="20"/>
+          <w:szCs w:val="20"/>
+          <w:lang w:eastAsia="es-AR"/>
+        </w:rPr>
+        <w:t>Se usa para indicar que el riesgo asociado a la palabra “Palabra” para un incidente del tipo “TipoIncidente” ya ha sido contado.</w:t>
+      </w:r>
+    </w:p>
     <w:p/>
     <w:sectPr>
       <w:pgSz w:w="11906" w:h="16838"/>
@@ -10893,7 +11425,7 @@
 </file>
 
 <file path=customXml/itemProps1.xml><?xml version="1.0" encoding="utf-8"?>
-<ds:datastoreItem xmlns:ds="http://schemas.openxmlformats.org/officeDocument/2006/customXml" ds:itemID="{5FCD2B97-13BA-4D96-8B7E-B9091D6FE270}">
+<ds:datastoreItem xmlns:ds="http://schemas.openxmlformats.org/officeDocument/2006/customXml" ds:itemID="{AA826EB4-341E-4F95-A324-49AA9F59EE9F}">
   <ds:schemaRefs>
     <ds:schemaRef ds:uri="http://schemas.openxmlformats.org/officeDocument/2006/bibliography"/>
   </ds:schemaRefs>

</xml_diff>